<commit_message>
Ajuste a archivo de definicion y alcance
</commit_message>
<xml_diff>
--- a/sprint1/DefinicionAlcance-PortableHospital-C3-G74-Grupo3.docx
+++ b/sprint1/DefinicionAlcance-PortableHospital-C3-G74-Grupo3.docx
@@ -665,151 +665,18 @@
       <w:r>
         <w:t>ga desplegada en el servidor productivo.</w:t>
       </w:r>
+    </w:p>
+    <w:p>
+      <w:pPr>
+        <w:pStyle w:val="Prrafodelista"/>
+      </w:pPr>
+    </w:p>
+    <w:p>
+      <w:pPr>
+        <w:spacing w:before="240"/>
+      </w:pPr>
       <w:bookmarkStart w:id="0" w:name="_GoBack"/>
       <w:bookmarkEnd w:id="0"/>
-    </w:p>
-    <w:p>
-      <w:pPr>
-        <w:pStyle w:val="Prrafodelista"/>
-      </w:pPr>
-    </w:p>
-    <w:p>
-      <w:pPr>
-        <w:pStyle w:val="Prrafodelista"/>
-      </w:pPr>
-    </w:p>
-    <w:p/>
-    <w:p/>
-    <w:p/>
-    <w:p/>
-    <w:p/>
-    <w:p/>
-    <w:p>
-      <w:pPr>
-        <w:spacing w:before="240"/>
-        <w:jc w:val="center"/>
-      </w:pPr>
-    </w:p>
-    <w:p>
-      <w:pPr>
-        <w:spacing w:before="240"/>
-        <w:jc w:val="center"/>
-      </w:pPr>
-    </w:p>
-    <w:p>
-      <w:pPr>
-        <w:spacing w:before="240"/>
-      </w:pPr>
-    </w:p>
-    <w:p>
-      <w:pPr>
-        <w:spacing w:before="240"/>
-      </w:pPr>
-    </w:p>
-    <w:p>
-      <w:pPr>
-        <w:spacing w:before="240"/>
-      </w:pPr>
-    </w:p>
-    <w:p>
-      <w:pPr>
-        <w:spacing w:before="240"/>
-      </w:pPr>
-    </w:p>
-    <w:p>
-      <w:pPr>
-        <w:spacing w:before="240"/>
-      </w:pPr>
-    </w:p>
-    <w:p>
-      <w:pPr>
-        <w:spacing w:before="240"/>
-      </w:pPr>
-    </w:p>
-    <w:p>
-      <w:pPr>
-        <w:spacing w:before="240"/>
-      </w:pPr>
-    </w:p>
-    <w:p>
-      <w:pPr>
-        <w:spacing w:before="240"/>
-      </w:pPr>
-    </w:p>
-    <w:p>
-      <w:pPr>
-        <w:spacing w:before="240"/>
-      </w:pPr>
-    </w:p>
-    <w:p>
-      <w:pPr>
-        <w:spacing w:before="240"/>
-      </w:pPr>
-    </w:p>
-    <w:p>
-      <w:pPr>
-        <w:spacing w:before="240"/>
-      </w:pPr>
-    </w:p>
-    <w:p>
-      <w:pPr>
-        <w:spacing w:before="240"/>
-      </w:pPr>
-    </w:p>
-    <w:p>
-      <w:pPr>
-        <w:spacing w:before="240"/>
-      </w:pPr>
-    </w:p>
-    <w:p>
-      <w:pPr>
-        <w:spacing w:before="240"/>
-      </w:pPr>
-    </w:p>
-    <w:p>
-      <w:pPr>
-        <w:spacing w:before="240"/>
-      </w:pPr>
-    </w:p>
-    <w:p>
-      <w:pPr>
-        <w:spacing w:before="240"/>
-      </w:pPr>
-    </w:p>
-    <w:p>
-      <w:pPr>
-        <w:spacing w:before="240"/>
-      </w:pPr>
-    </w:p>
-    <w:p>
-      <w:pPr>
-        <w:spacing w:before="240"/>
-      </w:pPr>
-    </w:p>
-    <w:p>
-      <w:pPr>
-        <w:spacing w:before="240"/>
-      </w:pPr>
-    </w:p>
-    <w:p>
-      <w:pPr>
-        <w:spacing w:before="240"/>
-      </w:pPr>
-    </w:p>
-    <w:p>
-      <w:pPr>
-        <w:spacing w:before="240"/>
-      </w:pPr>
-    </w:p>
-    <w:p>
-      <w:pPr>
-        <w:spacing w:before="240"/>
-      </w:pPr>
-    </w:p>
-    <w:p>
-      <w:pPr>
-        <w:spacing w:before="240"/>
-      </w:pPr>
     </w:p>
     <w:sectPr>
       <w:headerReference w:type="even" r:id="rId7"/>

</xml_diff>

<commit_message>
Cambios de Yerson a la definicion
</commit_message>
<xml_diff>
--- a/sprint1/DefinicionAlcance-PortableHospital-C3-G74-Grupo3.docx
+++ b/sprint1/DefinicionAlcance-PortableHospital-C3-G74-Grupo3.docx
@@ -1,6 +1,6 @@
 
 <file path=word/document.xml><?xml version="1.0" encoding="utf-8"?>
-<w:document xmlns:wpc="http://schemas.microsoft.com/office/word/2010/wordprocessingCanvas" xmlns:mc="http://schemas.openxmlformats.org/markup-compatibility/2006" xmlns:o="urn:schemas-microsoft-com:office:office" xmlns:r="http://schemas.openxmlformats.org/officeDocument/2006/relationships" xmlns:m="http://schemas.openxmlformats.org/officeDocument/2006/math" xmlns:v="urn:schemas-microsoft-com:vml" xmlns:wp14="http://schemas.microsoft.com/office/word/2010/wordprocessingDrawing" xmlns:wp="http://schemas.openxmlformats.org/drawingml/2006/wordprocessingDrawing" xmlns:w10="urn:schemas-microsoft-com:office:word" xmlns:w="http://schemas.openxmlformats.org/wordprocessingml/2006/main" xmlns:w14="http://schemas.microsoft.com/office/word/2010/wordml" xmlns:w15="http://schemas.microsoft.com/office/word/2012/wordml" xmlns:wpg="http://schemas.microsoft.com/office/word/2010/wordprocessingGroup" xmlns:wpi="http://schemas.microsoft.com/office/word/2010/wordprocessingInk" xmlns:wne="http://schemas.microsoft.com/office/word/2006/wordml" xmlns:wps="http://schemas.microsoft.com/office/word/2010/wordprocessingShape" mc:Ignorable="w14 w15 wp14">
+<w:document xmlns:wpc="http://schemas.microsoft.com/office/word/2010/wordprocessingCanvas" xmlns:cx="http://schemas.microsoft.com/office/drawing/2014/chartex" xmlns:mc="http://schemas.openxmlformats.org/markup-compatibility/2006" xmlns:o="urn:schemas-microsoft-com:office:office" xmlns:r="http://schemas.openxmlformats.org/officeDocument/2006/relationships" xmlns:m="http://schemas.openxmlformats.org/officeDocument/2006/math" xmlns:v="urn:schemas-microsoft-com:vml" xmlns:wp14="http://schemas.microsoft.com/office/word/2010/wordprocessingDrawing" xmlns:wp="http://schemas.openxmlformats.org/drawingml/2006/wordprocessingDrawing" xmlns:w10="urn:schemas-microsoft-com:office:word" xmlns:w="http://schemas.openxmlformats.org/wordprocessingml/2006/main" xmlns:w14="http://schemas.microsoft.com/office/word/2010/wordml" xmlns:w15="http://schemas.microsoft.com/office/word/2012/wordml" xmlns:w16se="http://schemas.microsoft.com/office/word/2015/wordml/symex" xmlns:wpg="http://schemas.microsoft.com/office/word/2010/wordprocessingGroup" xmlns:wpi="http://schemas.microsoft.com/office/word/2010/wordprocessingInk" xmlns:wne="http://schemas.microsoft.com/office/word/2006/wordml" xmlns:wps="http://schemas.microsoft.com/office/word/2010/wordprocessingShape" mc:Ignorable="w14 w15 w16se wp14">
   <w:body>
     <w:p>
       <w:pPr>
@@ -206,91 +206,122 @@
         <w:jc w:val="center"/>
         <w:rPr>
           <w:b/>
-        </w:rPr>
-      </w:pPr>
-      <w:r>
-        <w:rPr>
-          <w:b/>
+          <w:lang w:val="en-US"/>
+        </w:rPr>
+      </w:pPr>
+      <w:r>
+        <w:rPr>
+          <w:b/>
+          <w:lang w:val="en-US"/>
         </w:rPr>
         <w:t>FRANK</w:t>
       </w:r>
       <w:r>
         <w:rPr>
           <w:b/>
+          <w:lang w:val="en-US"/>
         </w:rPr>
         <w:t xml:space="preserve"> ALEXANDER MEJÍA</w:t>
       </w:r>
-    </w:p>
-    <w:p>
-      <w:pPr>
-        <w:jc w:val="center"/>
-      </w:pPr>
-    </w:p>
-    <w:p>
-      <w:pPr>
-        <w:jc w:val="center"/>
-      </w:pPr>
-    </w:p>
-    <w:p>
-      <w:pPr>
-        <w:jc w:val="center"/>
-      </w:pPr>
-    </w:p>
-    <w:p>
-      <w:pPr>
-        <w:jc w:val="center"/>
-      </w:pPr>
-    </w:p>
-    <w:p>
-      <w:pPr>
-        <w:jc w:val="center"/>
-      </w:pPr>
-    </w:p>
-    <w:p>
-      <w:pPr>
-        <w:jc w:val="center"/>
-        <w:rPr>
-          <w:b/>
-        </w:rPr>
-      </w:pPr>
-    </w:p>
-    <w:p>
-      <w:pPr>
-        <w:jc w:val="center"/>
-        <w:rPr>
-          <w:b/>
-        </w:rPr>
-      </w:pPr>
-    </w:p>
-    <w:p>
-      <w:pPr>
-        <w:jc w:val="center"/>
-        <w:rPr>
-          <w:b/>
-        </w:rPr>
-      </w:pPr>
-    </w:p>
-    <w:p>
-      <w:pPr>
-        <w:jc w:val="center"/>
-        <w:rPr>
-          <w:b/>
-        </w:rPr>
-      </w:pPr>
-    </w:p>
-    <w:p>
-      <w:pPr>
-        <w:jc w:val="center"/>
-        <w:rPr>
-          <w:b/>
-        </w:rPr>
-      </w:pPr>
-    </w:p>
-    <w:p>
-      <w:pPr>
-        <w:jc w:val="center"/>
-        <w:rPr>
-          <w:b/>
+      <w:r>
+        <w:rPr>
+          <w:b/>
+          <w:lang w:val="en-US"/>
+        </w:rPr>
+        <w:t xml:space="preserve"> (SCRUM MASTER)</w:t>
+      </w:r>
+    </w:p>
+    <w:p>
+      <w:pPr>
+        <w:jc w:val="center"/>
+        <w:rPr>
+          <w:lang w:val="en-US"/>
+        </w:rPr>
+      </w:pPr>
+    </w:p>
+    <w:p>
+      <w:pPr>
+        <w:jc w:val="center"/>
+        <w:rPr>
+          <w:lang w:val="en-US"/>
+        </w:rPr>
+      </w:pPr>
+    </w:p>
+    <w:p>
+      <w:pPr>
+        <w:jc w:val="center"/>
+        <w:rPr>
+          <w:lang w:val="en-US"/>
+        </w:rPr>
+      </w:pPr>
+    </w:p>
+    <w:p>
+      <w:pPr>
+        <w:jc w:val="center"/>
+        <w:rPr>
+          <w:lang w:val="en-US"/>
+        </w:rPr>
+      </w:pPr>
+    </w:p>
+    <w:p>
+      <w:pPr>
+        <w:jc w:val="center"/>
+        <w:rPr>
+          <w:lang w:val="en-US"/>
+        </w:rPr>
+      </w:pPr>
+    </w:p>
+    <w:p>
+      <w:pPr>
+        <w:jc w:val="center"/>
+        <w:rPr>
+          <w:b/>
+          <w:lang w:val="en-US"/>
+        </w:rPr>
+      </w:pPr>
+    </w:p>
+    <w:p>
+      <w:pPr>
+        <w:jc w:val="center"/>
+        <w:rPr>
+          <w:b/>
+          <w:lang w:val="en-US"/>
+        </w:rPr>
+      </w:pPr>
+    </w:p>
+    <w:p>
+      <w:pPr>
+        <w:jc w:val="center"/>
+        <w:rPr>
+          <w:b/>
+          <w:lang w:val="en-US"/>
+        </w:rPr>
+      </w:pPr>
+    </w:p>
+    <w:p>
+      <w:pPr>
+        <w:jc w:val="center"/>
+        <w:rPr>
+          <w:b/>
+          <w:lang w:val="en-US"/>
+        </w:rPr>
+      </w:pPr>
+    </w:p>
+    <w:p>
+      <w:pPr>
+        <w:jc w:val="center"/>
+        <w:rPr>
+          <w:b/>
+          <w:lang w:val="en-US"/>
+        </w:rPr>
+      </w:pPr>
+    </w:p>
+    <w:p>
+      <w:pPr>
+        <w:jc w:val="center"/>
+        <w:rPr>
+          <w:b/>
+          <w:lang w:val="en-US"/>
         </w:rPr>
       </w:pPr>
     </w:p>
@@ -675,6 +706,12 @@
       <w:pPr>
         <w:spacing w:before="240"/>
       </w:pPr>
+      <w:r>
+        <w:t xml:space="preserve">Repositorio: </w:t>
+      </w:r>
+      <w:r>
+        <w:t>https://github.com/YERT09/Proyecto_C3_G3_PortableHospital.git</w:t>
+      </w:r>
       <w:bookmarkStart w:id="0" w:name="_GoBack"/>
       <w:bookmarkEnd w:id="0"/>
     </w:p>
@@ -692,7 +729,7 @@
 </file>
 
 <file path=word/endnotes.xml><?xml version="1.0" encoding="utf-8"?>
-<w:endnotes xmlns:wpc="http://schemas.microsoft.com/office/word/2010/wordprocessingCanvas" xmlns:mc="http://schemas.openxmlformats.org/markup-compatibility/2006" xmlns:o="urn:schemas-microsoft-com:office:office" xmlns:r="http://schemas.openxmlformats.org/officeDocument/2006/relationships" xmlns:m="http://schemas.openxmlformats.org/officeDocument/2006/math" xmlns:v="urn:schemas-microsoft-com:vml" xmlns:wp14="http://schemas.microsoft.com/office/word/2010/wordprocessingDrawing" xmlns:wp="http://schemas.openxmlformats.org/drawingml/2006/wordprocessingDrawing" xmlns:w10="urn:schemas-microsoft-com:office:word" xmlns:w="http://schemas.openxmlformats.org/wordprocessingml/2006/main" xmlns:w14="http://schemas.microsoft.com/office/word/2010/wordml" xmlns:w15="http://schemas.microsoft.com/office/word/2012/wordml" xmlns:wpg="http://schemas.microsoft.com/office/word/2010/wordprocessingGroup" xmlns:wpi="http://schemas.microsoft.com/office/word/2010/wordprocessingInk" xmlns:wne="http://schemas.microsoft.com/office/word/2006/wordml" xmlns:wps="http://schemas.microsoft.com/office/word/2010/wordprocessingShape" mc:Ignorable="w14 w15 wp14">
+<w:endnotes xmlns:wpc="http://schemas.microsoft.com/office/word/2010/wordprocessingCanvas" xmlns:cx="http://schemas.microsoft.com/office/drawing/2014/chartex" xmlns:mc="http://schemas.openxmlformats.org/markup-compatibility/2006" xmlns:o="urn:schemas-microsoft-com:office:office" xmlns:r="http://schemas.openxmlformats.org/officeDocument/2006/relationships" xmlns:m="http://schemas.openxmlformats.org/officeDocument/2006/math" xmlns:v="urn:schemas-microsoft-com:vml" xmlns:wp14="http://schemas.microsoft.com/office/word/2010/wordprocessingDrawing" xmlns:wp="http://schemas.openxmlformats.org/drawingml/2006/wordprocessingDrawing" xmlns:w10="urn:schemas-microsoft-com:office:word" xmlns:w="http://schemas.openxmlformats.org/wordprocessingml/2006/main" xmlns:w14="http://schemas.microsoft.com/office/word/2010/wordml" xmlns:w15="http://schemas.microsoft.com/office/word/2012/wordml" xmlns:w16se="http://schemas.microsoft.com/office/word/2015/wordml/symex" xmlns:wpg="http://schemas.microsoft.com/office/word/2010/wordprocessingGroup" xmlns:wpi="http://schemas.microsoft.com/office/word/2010/wordprocessingInk" xmlns:wne="http://schemas.microsoft.com/office/word/2006/wordml" xmlns:wps="http://schemas.microsoft.com/office/word/2010/wordprocessingShape" mc:Ignorable="w14 w15 w16se wp14">
   <w:endnote w:type="separator" w:id="-1">
     <w:p>
       <w:pPr>
@@ -717,7 +754,7 @@
 </file>
 
 <file path=word/footnotes.xml><?xml version="1.0" encoding="utf-8"?>
-<w:footnotes xmlns:wpc="http://schemas.microsoft.com/office/word/2010/wordprocessingCanvas" xmlns:mc="http://schemas.openxmlformats.org/markup-compatibility/2006" xmlns:o="urn:schemas-microsoft-com:office:office" xmlns:r="http://schemas.openxmlformats.org/officeDocument/2006/relationships" xmlns:m="http://schemas.openxmlformats.org/officeDocument/2006/math" xmlns:v="urn:schemas-microsoft-com:vml" xmlns:wp14="http://schemas.microsoft.com/office/word/2010/wordprocessingDrawing" xmlns:wp="http://schemas.openxmlformats.org/drawingml/2006/wordprocessingDrawing" xmlns:w10="urn:schemas-microsoft-com:office:word" xmlns:w="http://schemas.openxmlformats.org/wordprocessingml/2006/main" xmlns:w14="http://schemas.microsoft.com/office/word/2010/wordml" xmlns:w15="http://schemas.microsoft.com/office/word/2012/wordml" xmlns:wpg="http://schemas.microsoft.com/office/word/2010/wordprocessingGroup" xmlns:wpi="http://schemas.microsoft.com/office/word/2010/wordprocessingInk" xmlns:wne="http://schemas.microsoft.com/office/word/2006/wordml" xmlns:wps="http://schemas.microsoft.com/office/word/2010/wordprocessingShape" mc:Ignorable="w14 w15 wp14">
+<w:footnotes xmlns:wpc="http://schemas.microsoft.com/office/word/2010/wordprocessingCanvas" xmlns:cx="http://schemas.microsoft.com/office/drawing/2014/chartex" xmlns:mc="http://schemas.openxmlformats.org/markup-compatibility/2006" xmlns:o="urn:schemas-microsoft-com:office:office" xmlns:r="http://schemas.openxmlformats.org/officeDocument/2006/relationships" xmlns:m="http://schemas.openxmlformats.org/officeDocument/2006/math" xmlns:v="urn:schemas-microsoft-com:vml" xmlns:wp14="http://schemas.microsoft.com/office/word/2010/wordprocessingDrawing" xmlns:wp="http://schemas.openxmlformats.org/drawingml/2006/wordprocessingDrawing" xmlns:w10="urn:schemas-microsoft-com:office:word" xmlns:w="http://schemas.openxmlformats.org/wordprocessingml/2006/main" xmlns:w14="http://schemas.microsoft.com/office/word/2010/wordml" xmlns:w15="http://schemas.microsoft.com/office/word/2012/wordml" xmlns:w16se="http://schemas.microsoft.com/office/word/2015/wordml/symex" xmlns:wpg="http://schemas.microsoft.com/office/word/2010/wordprocessingGroup" xmlns:wpi="http://schemas.microsoft.com/office/word/2010/wordprocessingInk" xmlns:wne="http://schemas.microsoft.com/office/word/2006/wordml" xmlns:wps="http://schemas.microsoft.com/office/word/2010/wordprocessingShape" mc:Ignorable="w14 w15 w16se wp14">
   <w:footnote w:type="separator" w:id="-1">
     <w:p>
       <w:pPr>
@@ -742,7 +779,7 @@
 </file>
 
 <file path=word/header1.xml><?xml version="1.0" encoding="utf-8"?>
-<w:hdr xmlns:wpc="http://schemas.microsoft.com/office/word/2010/wordprocessingCanvas" xmlns:mc="http://schemas.openxmlformats.org/markup-compatibility/2006" xmlns:o="urn:schemas-microsoft-com:office:office" xmlns:r="http://schemas.openxmlformats.org/officeDocument/2006/relationships" xmlns:m="http://schemas.openxmlformats.org/officeDocument/2006/math" xmlns:v="urn:schemas-microsoft-com:vml" xmlns:wp14="http://schemas.microsoft.com/office/word/2010/wordprocessingDrawing" xmlns:wp="http://schemas.openxmlformats.org/drawingml/2006/wordprocessingDrawing" xmlns:w10="urn:schemas-microsoft-com:office:word" xmlns:w="http://schemas.openxmlformats.org/wordprocessingml/2006/main" xmlns:w14="http://schemas.microsoft.com/office/word/2010/wordml" xmlns:w15="http://schemas.microsoft.com/office/word/2012/wordml" xmlns:wpg="http://schemas.microsoft.com/office/word/2010/wordprocessingGroup" xmlns:wpi="http://schemas.microsoft.com/office/word/2010/wordprocessingInk" xmlns:wne="http://schemas.microsoft.com/office/word/2006/wordml" xmlns:wps="http://schemas.microsoft.com/office/word/2010/wordprocessingShape" mc:Ignorable="w14 w15 wp14">
+<w:hdr xmlns:wpc="http://schemas.microsoft.com/office/word/2010/wordprocessingCanvas" xmlns:cx="http://schemas.microsoft.com/office/drawing/2014/chartex" xmlns:mc="http://schemas.openxmlformats.org/markup-compatibility/2006" xmlns:o="urn:schemas-microsoft-com:office:office" xmlns:r="http://schemas.openxmlformats.org/officeDocument/2006/relationships" xmlns:m="http://schemas.openxmlformats.org/officeDocument/2006/math" xmlns:v="urn:schemas-microsoft-com:vml" xmlns:wp14="http://schemas.microsoft.com/office/word/2010/wordprocessingDrawing" xmlns:wp="http://schemas.openxmlformats.org/drawingml/2006/wordprocessingDrawing" xmlns:w10="urn:schemas-microsoft-com:office:word" xmlns:w="http://schemas.openxmlformats.org/wordprocessingml/2006/main" xmlns:w14="http://schemas.microsoft.com/office/word/2010/wordml" xmlns:w15="http://schemas.microsoft.com/office/word/2012/wordml" xmlns:w16se="http://schemas.microsoft.com/office/word/2015/wordml/symex" xmlns:wpg="http://schemas.microsoft.com/office/word/2010/wordprocessingGroup" xmlns:wpi="http://schemas.microsoft.com/office/word/2010/wordprocessingInk" xmlns:wne="http://schemas.microsoft.com/office/word/2006/wordml" xmlns:wps="http://schemas.microsoft.com/office/word/2010/wordprocessingShape" mc:Ignorable="w14 w15 w16se wp14">
   <w:p>
     <w:pPr>
       <w:pStyle w:val="Encabezado"/>
@@ -771,7 +808,7 @@
           <v:path o:extrusionok="f" gradientshapeok="t" o:connecttype="rect"/>
           <o:lock v:ext="edit" aspectratio="t"/>
         </v:shapetype>
-        <v:shape id="WordPictureWatermark80737235" o:spid="_x0000_s1029" type="#_x0000_t75" style="position:absolute;margin-left:0;margin-top:0;width:384pt;height:384pt;z-index:-251657216;mso-position-horizontal:center;mso-position-horizontal-relative:margin;mso-position-vertical:center;mso-position-vertical-relative:margin" o:allowincell="f">
+        <v:shape id="WordPictureWatermark80737235" o:spid="_x0000_s2053" type="#_x0000_t75" style="position:absolute;margin-left:0;margin-top:0;width:384pt;height:384pt;z-index:-251657216;mso-position-horizontal:center;mso-position-horizontal-relative:margin;mso-position-vertical:center;mso-position-vertical-relative:margin" o:allowincell="f">
           <v:imagedata r:id="rId1" o:title="ph" gain="19661f" blacklevel="22938f"/>
           <w10:wrap anchorx="margin" anchory="margin"/>
         </v:shape>
@@ -782,7 +819,7 @@
 </file>
 
 <file path=word/header2.xml><?xml version="1.0" encoding="utf-8"?>
-<w:hdr xmlns:wpc="http://schemas.microsoft.com/office/word/2010/wordprocessingCanvas" xmlns:mc="http://schemas.openxmlformats.org/markup-compatibility/2006" xmlns:o="urn:schemas-microsoft-com:office:office" xmlns:r="http://schemas.openxmlformats.org/officeDocument/2006/relationships" xmlns:m="http://schemas.openxmlformats.org/officeDocument/2006/math" xmlns:v="urn:schemas-microsoft-com:vml" xmlns:wp14="http://schemas.microsoft.com/office/word/2010/wordprocessingDrawing" xmlns:wp="http://schemas.openxmlformats.org/drawingml/2006/wordprocessingDrawing" xmlns:w10="urn:schemas-microsoft-com:office:word" xmlns:w="http://schemas.openxmlformats.org/wordprocessingml/2006/main" xmlns:w14="http://schemas.microsoft.com/office/word/2010/wordml" xmlns:w15="http://schemas.microsoft.com/office/word/2012/wordml" xmlns:wpg="http://schemas.microsoft.com/office/word/2010/wordprocessingGroup" xmlns:wpi="http://schemas.microsoft.com/office/word/2010/wordprocessingInk" xmlns:wne="http://schemas.microsoft.com/office/word/2006/wordml" xmlns:wps="http://schemas.microsoft.com/office/word/2010/wordprocessingShape" mc:Ignorable="w14 w15 wp14">
+<w:hdr xmlns:wpc="http://schemas.microsoft.com/office/word/2010/wordprocessingCanvas" xmlns:cx="http://schemas.microsoft.com/office/drawing/2014/chartex" xmlns:mc="http://schemas.openxmlformats.org/markup-compatibility/2006" xmlns:o="urn:schemas-microsoft-com:office:office" xmlns:r="http://schemas.openxmlformats.org/officeDocument/2006/relationships" xmlns:m="http://schemas.openxmlformats.org/officeDocument/2006/math" xmlns:v="urn:schemas-microsoft-com:vml" xmlns:wp14="http://schemas.microsoft.com/office/word/2010/wordprocessingDrawing" xmlns:wp="http://schemas.openxmlformats.org/drawingml/2006/wordprocessingDrawing" xmlns:w10="urn:schemas-microsoft-com:office:word" xmlns:w="http://schemas.openxmlformats.org/wordprocessingml/2006/main" xmlns:w14="http://schemas.microsoft.com/office/word/2010/wordml" xmlns:w15="http://schemas.microsoft.com/office/word/2012/wordml" xmlns:w16se="http://schemas.microsoft.com/office/word/2015/wordml/symex" xmlns:wpg="http://schemas.microsoft.com/office/word/2010/wordprocessingGroup" xmlns:wpi="http://schemas.microsoft.com/office/word/2010/wordprocessingInk" xmlns:wne="http://schemas.microsoft.com/office/word/2006/wordml" xmlns:wps="http://schemas.microsoft.com/office/word/2010/wordprocessingShape" mc:Ignorable="w14 w15 w16se wp14">
   <w:p>
     <w:pPr>
       <w:pStyle w:val="Encabezado"/>
@@ -811,7 +848,7 @@
           <v:path o:extrusionok="f" gradientshapeok="t" o:connecttype="rect"/>
           <o:lock v:ext="edit" aspectratio="t"/>
         </v:shapetype>
-        <v:shape id="WordPictureWatermark80737236" o:spid="_x0000_s1030" type="#_x0000_t75" style="position:absolute;margin-left:0;margin-top:0;width:384pt;height:384pt;z-index:-251656192;mso-position-horizontal:center;mso-position-horizontal-relative:margin;mso-position-vertical:center;mso-position-vertical-relative:margin" o:allowincell="f">
+        <v:shape id="WordPictureWatermark80737236" o:spid="_x0000_s2054" type="#_x0000_t75" style="position:absolute;margin-left:0;margin-top:0;width:384pt;height:384pt;z-index:-251656192;mso-position-horizontal:center;mso-position-horizontal-relative:margin;mso-position-vertical:center;mso-position-vertical-relative:margin" o:allowincell="f">
           <v:imagedata r:id="rId1" o:title="ph" gain="19661f" blacklevel="22938f"/>
           <w10:wrap anchorx="margin" anchory="margin"/>
         </v:shape>
@@ -822,7 +859,7 @@
 </file>
 
 <file path=word/header3.xml><?xml version="1.0" encoding="utf-8"?>
-<w:hdr xmlns:wpc="http://schemas.microsoft.com/office/word/2010/wordprocessingCanvas" xmlns:mc="http://schemas.openxmlformats.org/markup-compatibility/2006" xmlns:o="urn:schemas-microsoft-com:office:office" xmlns:r="http://schemas.openxmlformats.org/officeDocument/2006/relationships" xmlns:m="http://schemas.openxmlformats.org/officeDocument/2006/math" xmlns:v="urn:schemas-microsoft-com:vml" xmlns:wp14="http://schemas.microsoft.com/office/word/2010/wordprocessingDrawing" xmlns:wp="http://schemas.openxmlformats.org/drawingml/2006/wordprocessingDrawing" xmlns:w10="urn:schemas-microsoft-com:office:word" xmlns:w="http://schemas.openxmlformats.org/wordprocessingml/2006/main" xmlns:w14="http://schemas.microsoft.com/office/word/2010/wordml" xmlns:w15="http://schemas.microsoft.com/office/word/2012/wordml" xmlns:wpg="http://schemas.microsoft.com/office/word/2010/wordprocessingGroup" xmlns:wpi="http://schemas.microsoft.com/office/word/2010/wordprocessingInk" xmlns:wne="http://schemas.microsoft.com/office/word/2006/wordml" xmlns:wps="http://schemas.microsoft.com/office/word/2010/wordprocessingShape" mc:Ignorable="w14 w15 wp14">
+<w:hdr xmlns:wpc="http://schemas.microsoft.com/office/word/2010/wordprocessingCanvas" xmlns:cx="http://schemas.microsoft.com/office/drawing/2014/chartex" xmlns:mc="http://schemas.openxmlformats.org/markup-compatibility/2006" xmlns:o="urn:schemas-microsoft-com:office:office" xmlns:r="http://schemas.openxmlformats.org/officeDocument/2006/relationships" xmlns:m="http://schemas.openxmlformats.org/officeDocument/2006/math" xmlns:v="urn:schemas-microsoft-com:vml" xmlns:wp14="http://schemas.microsoft.com/office/word/2010/wordprocessingDrawing" xmlns:wp="http://schemas.openxmlformats.org/drawingml/2006/wordprocessingDrawing" xmlns:w10="urn:schemas-microsoft-com:office:word" xmlns:w="http://schemas.openxmlformats.org/wordprocessingml/2006/main" xmlns:w14="http://schemas.microsoft.com/office/word/2010/wordml" xmlns:w15="http://schemas.microsoft.com/office/word/2012/wordml" xmlns:w16se="http://schemas.microsoft.com/office/word/2015/wordml/symex" xmlns:wpg="http://schemas.microsoft.com/office/word/2010/wordprocessingGroup" xmlns:wpi="http://schemas.microsoft.com/office/word/2010/wordprocessingInk" xmlns:wne="http://schemas.microsoft.com/office/word/2006/wordml" xmlns:wps="http://schemas.microsoft.com/office/word/2010/wordprocessingShape" mc:Ignorable="w14 w15 w16se wp14">
   <w:p>
     <w:pPr>
       <w:pStyle w:val="Encabezado"/>
@@ -851,7 +888,7 @@
           <v:path o:extrusionok="f" gradientshapeok="t" o:connecttype="rect"/>
           <o:lock v:ext="edit" aspectratio="t"/>
         </v:shapetype>
-        <v:shape id="WordPictureWatermark80737234" o:spid="_x0000_s1028" type="#_x0000_t75" style="position:absolute;margin-left:0;margin-top:0;width:384pt;height:384pt;z-index:-251658240;mso-position-horizontal:center;mso-position-horizontal-relative:margin;mso-position-vertical:center;mso-position-vertical-relative:margin" o:allowincell="f">
+        <v:shape id="WordPictureWatermark80737234" o:spid="_x0000_s2052" type="#_x0000_t75" style="position:absolute;margin-left:0;margin-top:0;width:384pt;height:384pt;z-index:-251658240;mso-position-horizontal:center;mso-position-horizontal-relative:margin;mso-position-vertical:center;mso-position-vertical-relative:margin" o:allowincell="f">
           <v:imagedata r:id="rId1" o:title="ph" gain="19661f" blacklevel="22938f"/>
           <w10:wrap anchorx="margin" anchory="margin"/>
         </v:shape>
@@ -862,8 +899,8 @@
 </file>
 
 <file path=word/numbering.xml><?xml version="1.0" encoding="utf-8"?>
-<w:numbering xmlns:wpc="http://schemas.microsoft.com/office/word/2010/wordprocessingCanvas" xmlns:mc="http://schemas.openxmlformats.org/markup-compatibility/2006" xmlns:o="urn:schemas-microsoft-com:office:office" xmlns:r="http://schemas.openxmlformats.org/officeDocument/2006/relationships" xmlns:m="http://schemas.openxmlformats.org/officeDocument/2006/math" xmlns:v="urn:schemas-microsoft-com:vml" xmlns:wp14="http://schemas.microsoft.com/office/word/2010/wordprocessingDrawing" xmlns:wp="http://schemas.openxmlformats.org/drawingml/2006/wordprocessingDrawing" xmlns:w10="urn:schemas-microsoft-com:office:word" xmlns:w="http://schemas.openxmlformats.org/wordprocessingml/2006/main" xmlns:w14="http://schemas.microsoft.com/office/word/2010/wordml" xmlns:w15="http://schemas.microsoft.com/office/word/2012/wordml" xmlns:wpg="http://schemas.microsoft.com/office/word/2010/wordprocessingGroup" xmlns:wpi="http://schemas.microsoft.com/office/word/2010/wordprocessingInk" xmlns:wne="http://schemas.microsoft.com/office/word/2006/wordml" xmlns:wps="http://schemas.microsoft.com/office/word/2010/wordprocessingShape" mc:Ignorable="w14 w15 wp14">
-  <w:abstractNum w:abstractNumId="0">
+<w:numbering xmlns:wpc="http://schemas.microsoft.com/office/word/2010/wordprocessingCanvas" xmlns:cx="http://schemas.microsoft.com/office/drawing/2014/chartex" xmlns:mc="http://schemas.openxmlformats.org/markup-compatibility/2006" xmlns:o="urn:schemas-microsoft-com:office:office" xmlns:r="http://schemas.openxmlformats.org/officeDocument/2006/relationships" xmlns:m="http://schemas.openxmlformats.org/officeDocument/2006/math" xmlns:v="urn:schemas-microsoft-com:vml" xmlns:wp14="http://schemas.microsoft.com/office/word/2010/wordprocessingDrawing" xmlns:wp="http://schemas.openxmlformats.org/drawingml/2006/wordprocessingDrawing" xmlns:w10="urn:schemas-microsoft-com:office:word" xmlns:w="http://schemas.openxmlformats.org/wordprocessingml/2006/main" xmlns:w14="http://schemas.microsoft.com/office/word/2010/wordml" xmlns:w15="http://schemas.microsoft.com/office/word/2012/wordml" xmlns:w16se="http://schemas.microsoft.com/office/word/2015/wordml/symex" xmlns:wpg="http://schemas.microsoft.com/office/word/2010/wordprocessingGroup" xmlns:wpi="http://schemas.microsoft.com/office/word/2010/wordprocessingInk" xmlns:wne="http://schemas.microsoft.com/office/word/2006/wordml" xmlns:wps="http://schemas.microsoft.com/office/word/2010/wordprocessingShape" mc:Ignorable="w14 w15 w16se wp14">
+  <w:abstractNum w:abstractNumId="0" w15:restartNumberingAfterBreak="0">
     <w:nsid w:val="2A757961"/>
     <w:multiLevelType w:val="hybridMultilevel"/>
     <w:tmpl w:val="23A00BA0"/>
@@ -952,7 +989,7 @@
       </w:pPr>
     </w:lvl>
   </w:abstractNum>
-  <w:abstractNum w:abstractNumId="1">
+  <w:abstractNum w:abstractNumId="1" w15:restartNumberingAfterBreak="0">
     <w:nsid w:val="2F6625DB"/>
     <w:multiLevelType w:val="hybridMultilevel"/>
     <w:tmpl w:val="3F3E9294"/>
@@ -1041,7 +1078,7 @@
       </w:pPr>
     </w:lvl>
   </w:abstractNum>
-  <w:abstractNum w:abstractNumId="2">
+  <w:abstractNum w:abstractNumId="2" w15:restartNumberingAfterBreak="0">
     <w:nsid w:val="6697050F"/>
     <w:multiLevelType w:val="hybridMultilevel"/>
     <w:tmpl w:val="23A00BA0"/>
@@ -1130,7 +1167,7 @@
       </w:pPr>
     </w:lvl>
   </w:abstractNum>
-  <w:abstractNum w:abstractNumId="3">
+  <w:abstractNum w:abstractNumId="3" w15:restartNumberingAfterBreak="0">
     <w:nsid w:val="723E0DCC"/>
     <w:multiLevelType w:val="hybridMultilevel"/>
     <w:tmpl w:val="5A840198"/>
@@ -1235,7 +1272,7 @@
 </file>
 
 <file path=word/styles.xml><?xml version="1.0" encoding="utf-8"?>
-<w:styles xmlns:mc="http://schemas.openxmlformats.org/markup-compatibility/2006" xmlns:r="http://schemas.openxmlformats.org/officeDocument/2006/relationships" xmlns:w="http://schemas.openxmlformats.org/wordprocessingml/2006/main" xmlns:w14="http://schemas.microsoft.com/office/word/2010/wordml" xmlns:w15="http://schemas.microsoft.com/office/word/2012/wordml" mc:Ignorable="w14 w15">
+<w:styles xmlns:mc="http://schemas.openxmlformats.org/markup-compatibility/2006" xmlns:r="http://schemas.openxmlformats.org/officeDocument/2006/relationships" xmlns:w="http://schemas.openxmlformats.org/wordprocessingml/2006/main" xmlns:w14="http://schemas.microsoft.com/office/word/2010/wordml" xmlns:w15="http://schemas.microsoft.com/office/word/2012/wordml" xmlns:w16se="http://schemas.microsoft.com/office/word/2015/wordml/symex" mc:Ignorable="w14 w15 w16se">
   <w:docDefaults>
     <w:rPrDefault>
       <w:rPr>

</xml_diff>